<commit_message>
added SCA, might be weird
</commit_message>
<xml_diff>
--- a/99_Thinktank/Other/T1_Cover_Letter.docx
+++ b/99_Thinktank/Other/T1_Cover_Letter.docx
@@ -52,19 +52,11 @@
           <w:rFonts w:ascii="Times New Roman" w:hAnsi="Times New Roman" w:cs="Times New Roman"/>
         </w:rPr>
       </w:pPr>
-      <w:proofErr w:type="spellStart"/>
-      <w:r>
-        <w:rPr>
-          <w:rFonts w:ascii="Times New Roman" w:hAnsi="Times New Roman" w:cs="Times New Roman"/>
-        </w:rPr>
-        <w:t>Technische</w:t>
-      </w:r>
-      <w:proofErr w:type="spellEnd"/>
-      <w:r>
-        <w:rPr>
-          <w:rFonts w:ascii="Times New Roman" w:hAnsi="Times New Roman" w:cs="Times New Roman"/>
-        </w:rPr>
-        <w:t xml:space="preserve"> </w:t>
+      <w:r>
+        <w:rPr>
+          <w:rFonts w:ascii="Times New Roman" w:hAnsi="Times New Roman" w:cs="Times New Roman"/>
+        </w:rPr>
+        <w:t xml:space="preserve">Technische </w:t>
       </w:r>
       <w:proofErr w:type="spellStart"/>
       <w:r>
@@ -372,201 +364,198 @@
         </w:rPr>
         <w:t>and cognitive science, offering an effective and adaptable way to assess the preference for cognitive effort with different rewards.</w:t>
       </w:r>
-    </w:p>
-    <w:p>
-      <w:pPr>
-        <w:spacing w:after="120" w:line="312" w:lineRule="auto"/>
-        <w:rPr>
-          <w:rFonts w:ascii="Times New Roman" w:hAnsi="Times New Roman" w:cs="Times New Roman"/>
-        </w:rPr>
-      </w:pPr>
-      <w:r>
-        <w:rPr>
-          <w:rFonts w:ascii="Times New Roman" w:hAnsi="Times New Roman" w:cs="Times New Roman"/>
-        </w:rPr>
-        <w:t xml:space="preserve">Following </w:t>
-      </w:r>
-      <w:r>
-        <w:rPr>
-          <w:rFonts w:ascii="Times New Roman" w:hAnsi="Times New Roman" w:cs="Times New Roman"/>
-        </w:rPr>
-        <w:t>Stage 1 acceptance in principle</w:t>
-      </w:r>
-      <w:r>
-        <w:rPr>
-          <w:rFonts w:ascii="Times New Roman" w:hAnsi="Times New Roman" w:cs="Times New Roman"/>
-        </w:rPr>
-        <w:t xml:space="preserve"> of both Reports, we will collect the data over a span of three months, and analyse the data and write the </w:t>
-      </w:r>
-      <w:r>
-        <w:rPr>
-          <w:rFonts w:ascii="Times New Roman" w:hAnsi="Times New Roman" w:cs="Times New Roman"/>
-        </w:rPr>
-        <w:t>Stage 2 Report</w:t>
-      </w:r>
-      <w:r>
-        <w:rPr>
-          <w:rFonts w:ascii="Times New Roman" w:hAnsi="Times New Roman" w:cs="Times New Roman"/>
-        </w:rPr>
-        <w:t xml:space="preserve"> </w:t>
-      </w:r>
-      <w:r>
-        <w:rPr>
-          <w:rFonts w:ascii="Times New Roman" w:hAnsi="Times New Roman" w:cs="Times New Roman"/>
-        </w:rPr>
-        <w:t>within four to six weeks, resulting in a total project duration of about four to five months. Depending on how the Covid-19 pandemic impacts the feasibility of data collection in the lab, this estimation can vary.</w:t>
-      </w:r>
-    </w:p>
-    <w:p>
-      <w:pPr>
-        <w:spacing w:after="120" w:line="312" w:lineRule="auto"/>
-        <w:rPr>
-          <w:rFonts w:ascii="Times New Roman" w:hAnsi="Times New Roman" w:cs="Times New Roman"/>
-        </w:rPr>
-      </w:pPr>
-      <w:r>
-        <w:rPr>
-          <w:rFonts w:ascii="Times New Roman" w:hAnsi="Times New Roman" w:cs="Times New Roman"/>
-        </w:rPr>
-        <w:t xml:space="preserve">We hereby confirm that all necessary support and approvals are in place for the </w:t>
-      </w:r>
-      <w:r>
-        <w:rPr>
-          <w:rFonts w:ascii="Times New Roman" w:hAnsi="Times New Roman" w:cs="Times New Roman"/>
-        </w:rPr>
-        <w:t xml:space="preserve">study to commence immediately. </w:t>
-      </w:r>
-      <w:r>
-        <w:rPr>
-          <w:rFonts w:ascii="Times New Roman" w:hAnsi="Times New Roman" w:cs="Times New Roman"/>
-        </w:rPr>
-        <w:t>We agree to share the raw data, study materials, and analysis code openly</w:t>
-      </w:r>
-      <w:r>
-        <w:rPr>
-          <w:rFonts w:ascii="Times New Roman" w:hAnsi="Times New Roman" w:cs="Times New Roman"/>
-        </w:rPr>
-        <w:t xml:space="preserve"> on the Open Science Framework. </w:t>
-      </w:r>
-      <w:r>
-        <w:rPr>
-          <w:rFonts w:ascii="Times New Roman" w:hAnsi="Times New Roman" w:cs="Times New Roman"/>
-        </w:rPr>
-        <w:t>We agree to</w:t>
-      </w:r>
-      <w:r>
-        <w:rPr>
-          <w:rFonts w:ascii="Times New Roman" w:hAnsi="Times New Roman" w:cs="Times New Roman"/>
-        </w:rPr>
-        <w:t xml:space="preserve"> register the approved protocol publicly available preprint </w:t>
-      </w:r>
-      <w:r>
-        <w:rPr>
-          <w:rFonts w:ascii="Times New Roman" w:hAnsi="Times New Roman" w:cs="Times New Roman"/>
-        </w:rPr>
-        <w:t>on the Open Science Framework</w:t>
-      </w:r>
-      <w:r>
-        <w:rPr>
-          <w:rFonts w:ascii="Times New Roman" w:hAnsi="Times New Roman" w:cs="Times New Roman"/>
-        </w:rPr>
-        <w:t xml:space="preserve"> f</w:t>
-      </w:r>
-      <w:r>
-        <w:rPr>
-          <w:rFonts w:ascii="Times New Roman" w:hAnsi="Times New Roman" w:cs="Times New Roman"/>
-        </w:rPr>
-        <w:t xml:space="preserve">ollowing </w:t>
-      </w:r>
-      <w:r>
-        <w:rPr>
-          <w:rFonts w:ascii="Times New Roman" w:hAnsi="Times New Roman" w:cs="Times New Roman"/>
-        </w:rPr>
-        <w:t>Stage 1 acceptance in principle.</w:t>
-      </w:r>
-      <w:r>
-        <w:rPr>
-          <w:rFonts w:ascii="Times New Roman" w:hAnsi="Times New Roman" w:cs="Times New Roman"/>
-        </w:rPr>
-        <w:t xml:space="preserve"> </w:t>
-      </w:r>
-      <w:r>
-        <w:rPr>
-          <w:rFonts w:ascii="Times New Roman" w:hAnsi="Times New Roman" w:cs="Times New Roman"/>
-        </w:rPr>
-        <w:t xml:space="preserve">We agree to </w:t>
-      </w:r>
-      <w:r>
-        <w:rPr>
-          <w:rFonts w:ascii="Times New Roman" w:hAnsi="Times New Roman" w:cs="Times New Roman"/>
-          <w:i/>
-        </w:rPr>
-        <w:t>Nature Human Behaviour</w:t>
-      </w:r>
-      <w:r>
-        <w:rPr>
-          <w:rFonts w:ascii="Times New Roman" w:hAnsi="Times New Roman" w:cs="Times New Roman"/>
-        </w:rPr>
-        <w:t xml:space="preserve"> publishing a short summary under a section Withdrawn Registrations, should we choose to withdraw our paper.</w:t>
-      </w:r>
-    </w:p>
-    <w:p>
-      <w:pPr>
-        <w:spacing w:after="120" w:line="312" w:lineRule="auto"/>
-        <w:rPr>
-          <w:rFonts w:ascii="Times New Roman" w:hAnsi="Times New Roman" w:cs="Times New Roman"/>
-        </w:rPr>
-      </w:pPr>
-      <w:r>
-        <w:rPr>
-          <w:rFonts w:ascii="Times New Roman" w:hAnsi="Times New Roman" w:cs="Times New Roman"/>
-        </w:rPr>
-        <w:t>Thank you very much for considering our manuscript.</w:t>
-      </w:r>
-    </w:p>
-    <w:p>
-      <w:pPr>
-        <w:spacing w:after="0" w:line="312" w:lineRule="auto"/>
-        <w:rPr>
-          <w:rFonts w:ascii="Times New Roman" w:hAnsi="Times New Roman" w:cs="Times New Roman"/>
-        </w:rPr>
-      </w:pPr>
-      <w:r>
-        <w:rPr>
-          <w:rFonts w:ascii="Times New Roman" w:hAnsi="Times New Roman" w:cs="Times New Roman"/>
-        </w:rPr>
-        <w:t>Yours sincerely,</w:t>
-      </w:r>
-    </w:p>
-    <w:p>
-      <w:pPr>
-        <w:spacing w:after="120" w:line="312" w:lineRule="auto"/>
-        <w:rPr>
-          <w:rFonts w:ascii="Times New Roman" w:hAnsi="Times New Roman" w:cs="Times New Roman"/>
-        </w:rPr>
-      </w:pPr>
-      <w:r>
-        <w:rPr>
-          <w:rFonts w:ascii="Times New Roman" w:hAnsi="Times New Roman" w:cs="Times New Roman"/>
-        </w:rPr>
-        <w:t>Josephine Zerna</w:t>
-      </w:r>
-    </w:p>
-    <w:p>
-      <w:pPr>
-        <w:spacing w:after="120" w:line="312" w:lineRule="auto"/>
-        <w:rPr>
-          <w:rFonts w:ascii="Times New Roman" w:hAnsi="Times New Roman" w:cs="Times New Roman"/>
-        </w:rPr>
-      </w:pPr>
-      <w:r>
-        <w:rPr>
-          <w:rFonts w:ascii="Times New Roman" w:hAnsi="Times New Roman" w:cs="Times New Roman"/>
-        </w:rPr>
-        <w:t>Corresponding author</w:t>
+      <w:r>
+        <w:rPr>
+          <w:rFonts w:ascii="Times New Roman" w:hAnsi="Times New Roman" w:cs="Times New Roman"/>
+        </w:rPr>
+        <w:t xml:space="preserve"> We not only adapt and replicate the original paradigm with a larger sample, but apply Specification Curve</w:t>
+      </w:r>
+      <w:r>
+        <w:rPr>
+          <w:rFonts w:ascii="Times New Roman" w:hAnsi="Times New Roman" w:cs="Times New Roman"/>
+        </w:rPr>
+        <w:t xml:space="preserve"> Analysis to verify our results, repeating the analysis with 63 differently </w:t>
+      </w:r>
+      <w:proofErr w:type="spellStart"/>
+      <w:r>
+        <w:rPr>
+          <w:rFonts w:ascii="Times New Roman" w:hAnsi="Times New Roman" w:cs="Times New Roman"/>
+        </w:rPr>
+        <w:t>preprocessed</w:t>
+      </w:r>
+      <w:proofErr w:type="spellEnd"/>
+      <w:r>
+        <w:rPr>
+          <w:rFonts w:ascii="Times New Roman" w:hAnsi="Times New Roman" w:cs="Times New Roman"/>
+        </w:rPr>
+        <w:t xml:space="preserve"> data sets.</w:t>
       </w:r>
       <w:bookmarkStart w:id="0" w:name="_GoBack"/>
       <w:bookmarkEnd w:id="0"/>
+    </w:p>
+    <w:p>
+      <w:pPr>
+        <w:spacing w:after="120" w:line="312" w:lineRule="auto"/>
+        <w:rPr>
+          <w:rFonts w:ascii="Times New Roman" w:hAnsi="Times New Roman" w:cs="Times New Roman"/>
+        </w:rPr>
+      </w:pPr>
+      <w:r>
+        <w:rPr>
+          <w:rFonts w:ascii="Times New Roman" w:hAnsi="Times New Roman" w:cs="Times New Roman"/>
+        </w:rPr>
+        <w:t xml:space="preserve">Following Stage 1 acceptance in principle of both Reports, we will collect the data over a span of three months, and analyse the data and write the </w:t>
+      </w:r>
+      <w:r>
+        <w:rPr>
+          <w:rFonts w:ascii="Times New Roman" w:hAnsi="Times New Roman" w:cs="Times New Roman"/>
+        </w:rPr>
+        <w:t>Stage 2 Report</w:t>
+      </w:r>
+      <w:r>
+        <w:rPr>
+          <w:rFonts w:ascii="Times New Roman" w:hAnsi="Times New Roman" w:cs="Times New Roman"/>
+        </w:rPr>
+        <w:t xml:space="preserve"> </w:t>
+      </w:r>
+      <w:r>
+        <w:rPr>
+          <w:rFonts w:ascii="Times New Roman" w:hAnsi="Times New Roman" w:cs="Times New Roman"/>
+        </w:rPr>
+        <w:t>within four to six weeks, resulting in a total project duration of about four to five months. Depending on how the Covid-19 pandemic impacts the feasibility of data collection in the lab, this estimation can vary.</w:t>
+      </w:r>
+    </w:p>
+    <w:p>
+      <w:pPr>
+        <w:spacing w:after="120" w:line="312" w:lineRule="auto"/>
+        <w:rPr>
+          <w:rFonts w:ascii="Times New Roman" w:hAnsi="Times New Roman" w:cs="Times New Roman"/>
+        </w:rPr>
+      </w:pPr>
+      <w:r>
+        <w:rPr>
+          <w:rFonts w:ascii="Times New Roman" w:hAnsi="Times New Roman" w:cs="Times New Roman"/>
+        </w:rPr>
+        <w:t xml:space="preserve">We hereby confirm that all necessary support and approvals are in place for the </w:t>
+      </w:r>
+      <w:r>
+        <w:rPr>
+          <w:rFonts w:ascii="Times New Roman" w:hAnsi="Times New Roman" w:cs="Times New Roman"/>
+        </w:rPr>
+        <w:t xml:space="preserve">study to commence immediately. </w:t>
+      </w:r>
+      <w:r>
+        <w:rPr>
+          <w:rFonts w:ascii="Times New Roman" w:hAnsi="Times New Roman" w:cs="Times New Roman"/>
+        </w:rPr>
+        <w:t>We agree to share the raw data, study materials, and analysis code openly</w:t>
+      </w:r>
+      <w:r>
+        <w:rPr>
+          <w:rFonts w:ascii="Times New Roman" w:hAnsi="Times New Roman" w:cs="Times New Roman"/>
+        </w:rPr>
+        <w:t xml:space="preserve"> on the Open Science Framework. </w:t>
+      </w:r>
+      <w:r>
+        <w:rPr>
+          <w:rFonts w:ascii="Times New Roman" w:hAnsi="Times New Roman" w:cs="Times New Roman"/>
+        </w:rPr>
+        <w:t>We agree to</w:t>
+      </w:r>
+      <w:r>
+        <w:rPr>
+          <w:rFonts w:ascii="Times New Roman" w:hAnsi="Times New Roman" w:cs="Times New Roman"/>
+        </w:rPr>
+        <w:t xml:space="preserve"> register the approved protocol publicly available preprint on the Open Science Framework</w:t>
+      </w:r>
+      <w:r>
+        <w:rPr>
+          <w:rFonts w:ascii="Times New Roman" w:hAnsi="Times New Roman" w:cs="Times New Roman"/>
+        </w:rPr>
+        <w:t xml:space="preserve"> following Stage 1 acceptance in principle.</w:t>
+      </w:r>
+      <w:r>
+        <w:rPr>
+          <w:rFonts w:ascii="Times New Roman" w:hAnsi="Times New Roman" w:cs="Times New Roman"/>
+        </w:rPr>
+        <w:t xml:space="preserve"> </w:t>
+      </w:r>
+      <w:r>
+        <w:rPr>
+          <w:rFonts w:ascii="Times New Roman" w:hAnsi="Times New Roman" w:cs="Times New Roman"/>
+        </w:rPr>
+        <w:t xml:space="preserve">We agree to </w:t>
+      </w:r>
+      <w:r>
+        <w:rPr>
+          <w:rFonts w:ascii="Times New Roman" w:hAnsi="Times New Roman" w:cs="Times New Roman"/>
+          <w:i/>
+        </w:rPr>
+        <w:t>Nature Human Behaviour</w:t>
+      </w:r>
+      <w:r>
+        <w:rPr>
+          <w:rFonts w:ascii="Times New Roman" w:hAnsi="Times New Roman" w:cs="Times New Roman"/>
+        </w:rPr>
+        <w:t xml:space="preserve"> publishing a short summary under a section Withdrawn Registrations, should we choose to withdraw our paper.</w:t>
+      </w:r>
+    </w:p>
+    <w:p>
+      <w:pPr>
+        <w:spacing w:after="120" w:line="312" w:lineRule="auto"/>
+        <w:rPr>
+          <w:rFonts w:ascii="Times New Roman" w:hAnsi="Times New Roman" w:cs="Times New Roman"/>
+        </w:rPr>
+      </w:pPr>
+      <w:r>
+        <w:rPr>
+          <w:rFonts w:ascii="Times New Roman" w:hAnsi="Times New Roman" w:cs="Times New Roman"/>
+        </w:rPr>
+        <w:t>Thank you very much for considering our manuscript.</w:t>
+      </w:r>
+    </w:p>
+    <w:p>
+      <w:pPr>
+        <w:spacing w:after="0" w:line="312" w:lineRule="auto"/>
+        <w:rPr>
+          <w:rFonts w:ascii="Times New Roman" w:hAnsi="Times New Roman" w:cs="Times New Roman"/>
+        </w:rPr>
+      </w:pPr>
+      <w:r>
+        <w:rPr>
+          <w:rFonts w:ascii="Times New Roman" w:hAnsi="Times New Roman" w:cs="Times New Roman"/>
+        </w:rPr>
+        <w:t>Yours sincerely,</w:t>
+      </w:r>
+    </w:p>
+    <w:p>
+      <w:pPr>
+        <w:spacing w:after="120" w:line="312" w:lineRule="auto"/>
+        <w:rPr>
+          <w:rFonts w:ascii="Times New Roman" w:hAnsi="Times New Roman" w:cs="Times New Roman"/>
+        </w:rPr>
+      </w:pPr>
+      <w:r>
+        <w:rPr>
+          <w:rFonts w:ascii="Times New Roman" w:hAnsi="Times New Roman" w:cs="Times New Roman"/>
+        </w:rPr>
+        <w:lastRenderedPageBreak/>
+        <w:t>Josephine Zerna</w:t>
+      </w:r>
+    </w:p>
+    <w:p>
+      <w:pPr>
+        <w:spacing w:after="120" w:line="312" w:lineRule="auto"/>
+        <w:rPr>
+          <w:rFonts w:ascii="Times New Roman" w:hAnsi="Times New Roman" w:cs="Times New Roman"/>
+        </w:rPr>
+      </w:pPr>
+      <w:r>
+        <w:rPr>
+          <w:rFonts w:ascii="Times New Roman" w:hAnsi="Times New Roman" w:cs="Times New Roman"/>
+        </w:rPr>
+        <w:t>Corresponding author</w:t>
+      </w:r>
     </w:p>
     <w:sectPr>
       <w:pgSz w:w="11906" w:h="16838"/>

</xml_diff>

<commit_message>
updated cover letter, still not very content
Vielleicht explizit an Alex als Auftrag geben, da mal Zeit zu investieren
</commit_message>
<xml_diff>
--- a/99_Thinktank/Other/T1_Cover_Letter.docx
+++ b/99_Thinktank/Other/T1_Cover_Letter.docx
@@ -50,27 +50,15 @@
         <w:jc w:val="right"/>
         <w:rPr>
           <w:rFonts w:ascii="Times New Roman" w:hAnsi="Times New Roman" w:cs="Times New Roman"/>
-        </w:rPr>
-      </w:pPr>
-      <w:r>
-        <w:rPr>
-          <w:rFonts w:ascii="Times New Roman" w:hAnsi="Times New Roman" w:cs="Times New Roman"/>
-        </w:rPr>
-        <w:t xml:space="preserve">Technische </w:t>
-      </w:r>
-      <w:proofErr w:type="spellStart"/>
-      <w:r>
-        <w:rPr>
-          <w:rFonts w:ascii="Times New Roman" w:hAnsi="Times New Roman" w:cs="Times New Roman"/>
-        </w:rPr>
-        <w:t>Universität</w:t>
-      </w:r>
-      <w:proofErr w:type="spellEnd"/>
-      <w:r>
-        <w:rPr>
-          <w:rFonts w:ascii="Times New Roman" w:hAnsi="Times New Roman" w:cs="Times New Roman"/>
-        </w:rPr>
-        <w:t xml:space="preserve"> Dresden, Germany</w:t>
+          <w:lang w:val="de-DE"/>
+        </w:rPr>
+      </w:pPr>
+      <w:r>
+        <w:rPr>
+          <w:rFonts w:ascii="Times New Roman" w:hAnsi="Times New Roman" w:cs="Times New Roman"/>
+          <w:lang w:val="de-DE"/>
+        </w:rPr>
+        <w:t>Technische Universität Dresden, Germany</w:t>
       </w:r>
     </w:p>
     <w:p>
@@ -79,11 +67,13 @@
         <w:jc w:val="right"/>
         <w:rPr>
           <w:rFonts w:ascii="Times New Roman" w:hAnsi="Times New Roman" w:cs="Times New Roman"/>
-        </w:rPr>
-      </w:pPr>
-      <w:r>
-        <w:rPr>
-          <w:rFonts w:ascii="Times New Roman" w:hAnsi="Times New Roman" w:cs="Times New Roman"/>
+          <w:lang w:val="de-DE"/>
+        </w:rPr>
+      </w:pPr>
+      <w:r>
+        <w:rPr>
+          <w:rFonts w:ascii="Times New Roman" w:hAnsi="Times New Roman" w:cs="Times New Roman"/>
+          <w:lang w:val="de-DE"/>
         </w:rPr>
         <w:t>josephine.zerna@tu-dresden.de</w:t>
       </w:r>
@@ -251,12 +241,30 @@
         <w:rPr>
           <w:rFonts w:ascii="Times New Roman" w:hAnsi="Times New Roman" w:cs="Times New Roman"/>
         </w:rPr>
-        <w:t xml:space="preserve">we would like to submit the Stage 1 Registered Report titled “When easy is not preferred: An effort discounting paradigm for estimating subjective values of tasks” for consideration in </w:t>
+        <w:t xml:space="preserve">we would like to submit the </w:t>
       </w:r>
       <w:r>
         <w:rPr>
           <w:rFonts w:ascii="Times New Roman" w:hAnsi="Times New Roman" w:cs="Times New Roman"/>
           <w:i/>
+          <w:rPrChange w:id="0" w:author="Christoph Scheffel" w:date="2022-02-02T15:56:00Z">
+            <w:rPr>
+              <w:rFonts w:ascii="Times New Roman" w:hAnsi="Times New Roman" w:cs="Times New Roman"/>
+            </w:rPr>
+          </w:rPrChange>
+        </w:rPr>
+        <w:t>Stage 1 Registered Report</w:t>
+      </w:r>
+      <w:r>
+        <w:rPr>
+          <w:rFonts w:ascii="Times New Roman" w:hAnsi="Times New Roman" w:cs="Times New Roman"/>
+        </w:rPr>
+        <w:t xml:space="preserve"> titled “When easy is not preferred: An effort discounting paradigm for estimating subjective values of tasks” for consideration in </w:t>
+      </w:r>
+      <w:r>
+        <w:rPr>
+          <w:rFonts w:ascii="Times New Roman" w:hAnsi="Times New Roman" w:cs="Times New Roman"/>
+          <w:i/>
         </w:rPr>
         <w:t>Nature Human Behaviour</w:t>
       </w:r>
@@ -278,74 +286,610 @@
         <w:rPr>
           <w:rFonts w:ascii="Times New Roman" w:hAnsi="Times New Roman" w:cs="Times New Roman"/>
         </w:rPr>
-        <w:t xml:space="preserve">Our study advances an existing paradigm, which investigates </w:t>
-      </w:r>
-      <w:r>
-        <w:rPr>
-          <w:rFonts w:ascii="Times New Roman" w:hAnsi="Times New Roman" w:cs="Times New Roman"/>
-        </w:rPr>
-        <w:t xml:space="preserve">interindividual differences in </w:t>
-      </w:r>
-      <w:r>
-        <w:rPr>
-          <w:rFonts w:ascii="Times New Roman" w:hAnsi="Times New Roman" w:cs="Times New Roman"/>
-        </w:rPr>
-        <w:t>the relation of effort and reward in decision making by determining the subjective values of different levels of a working memory task. We changed the paradigm in such a way that it allows two crucial things: Firstly, determining subjective values without assuming that the objectively easiest level is preferred</w:t>
-      </w:r>
-      <w:r>
-        <w:rPr>
-          <w:rFonts w:ascii="Times New Roman" w:hAnsi="Times New Roman" w:cs="Times New Roman"/>
-        </w:rPr>
-        <w:t>, thereby describing interindividual differences more accurately</w:t>
-      </w:r>
-      <w:r>
-        <w:rPr>
-          <w:rFonts w:ascii="Times New Roman" w:hAnsi="Times New Roman" w:cs="Times New Roman"/>
-        </w:rPr>
-        <w:t>, and secondly, determining subjective values for tasks that have no objective order of difficulty.</w:t>
-      </w:r>
-      <w:r>
-        <w:rPr>
-          <w:rFonts w:ascii="Times New Roman" w:hAnsi="Times New Roman" w:cs="Times New Roman"/>
-        </w:rPr>
-        <w:t xml:space="preserve"> We test these properties in two lab sessions with healthy participants. The first session replicates the analyses of the original study with our new paradigm, the second session </w:t>
-      </w:r>
-      <w:r>
-        <w:rPr>
-          <w:rFonts w:ascii="Times New Roman" w:hAnsi="Times New Roman" w:cs="Times New Roman"/>
-        </w:rPr>
-        <w:t>extends</w:t>
-      </w:r>
-      <w:r>
-        <w:rPr>
-          <w:rFonts w:ascii="Times New Roman" w:hAnsi="Times New Roman" w:cs="Times New Roman"/>
-        </w:rPr>
-        <w:t xml:space="preserve"> the paradigm to the new context of an emotion regulation task. </w:t>
-      </w:r>
-      <w:r>
-        <w:rPr>
-          <w:rFonts w:ascii="Times New Roman" w:hAnsi="Times New Roman" w:cs="Times New Roman"/>
-        </w:rPr>
-        <w:t>To investigate both properties rigorously, we have written a Stage 1 Registered Report for each of them</w:t>
-      </w:r>
-      <w:r>
-        <w:rPr>
-          <w:rFonts w:ascii="Times New Roman" w:hAnsi="Times New Roman" w:cs="Times New Roman"/>
-        </w:rPr>
-        <w:t xml:space="preserve"> and submit them on the same day</w:t>
-      </w:r>
-      <w:r>
-        <w:rPr>
-          <w:rFonts w:ascii="Times New Roman" w:hAnsi="Times New Roman" w:cs="Times New Roman"/>
-        </w:rPr>
-        <w:t>. T</w:t>
-      </w:r>
-      <w:r>
-        <w:rPr>
-          <w:rFonts w:ascii="Times New Roman" w:hAnsi="Times New Roman" w:cs="Times New Roman"/>
-        </w:rPr>
-        <w:t>his cover letter regards the Report for the first session</w:t>
-      </w:r>
+        <w:t>Our study advances an existing paradigm</w:t>
+      </w:r>
+      <w:ins w:id="1" w:author="Christoph Scheffel" w:date="2022-02-02T16:05:00Z">
+        <w:r>
+          <w:rPr>
+            <w:rFonts w:ascii="Times New Roman" w:hAnsi="Times New Roman" w:cs="Times New Roman"/>
+          </w:rPr>
+          <w:t xml:space="preserve"> by </w:t>
+        </w:r>
+        <w:commentRangeStart w:id="2"/>
+        <w:r>
+          <w:rPr>
+            <w:rFonts w:ascii="Times New Roman" w:hAnsi="Times New Roman" w:cs="Times New Roman"/>
+          </w:rPr>
+          <w:t>Westbrook and colleagues (2013)</w:t>
+        </w:r>
+      </w:ins>
+      <w:commentRangeEnd w:id="2"/>
+      <w:ins w:id="3" w:author="Christoph Scheffel" w:date="2022-02-02T16:06:00Z">
+        <w:r>
+          <w:rPr>
+            <w:rStyle w:val="Kommentarzeichen"/>
+          </w:rPr>
+          <w:commentReference w:id="2"/>
+        </w:r>
+      </w:ins>
+      <w:r>
+        <w:rPr>
+          <w:rFonts w:ascii="Times New Roman" w:hAnsi="Times New Roman" w:cs="Times New Roman"/>
+        </w:rPr>
+        <w:t xml:space="preserve">, which investigates </w:t>
+      </w:r>
+      <w:proofErr w:type="spellStart"/>
+      <w:r>
+        <w:rPr>
+          <w:rFonts w:ascii="Times New Roman" w:hAnsi="Times New Roman" w:cs="Times New Roman"/>
+        </w:rPr>
+        <w:t>interindividual</w:t>
+      </w:r>
+      <w:proofErr w:type="spellEnd"/>
+      <w:r>
+        <w:rPr>
+          <w:rFonts w:ascii="Times New Roman" w:hAnsi="Times New Roman" w:cs="Times New Roman"/>
+        </w:rPr>
+        <w:t xml:space="preserve"> differences in </w:t>
+      </w:r>
+      <w:r>
+        <w:rPr>
+          <w:rFonts w:ascii="Times New Roman" w:hAnsi="Times New Roman" w:cs="Times New Roman"/>
+        </w:rPr>
+        <w:t xml:space="preserve">the relation of effort and reward in decision making by determining the subjective values of different levels of a working memory task. We </w:t>
+      </w:r>
+      <w:del w:id="4" w:author="Christoph Scheffel" w:date="2022-02-02T15:55:00Z">
+        <w:r>
+          <w:rPr>
+            <w:rFonts w:ascii="Times New Roman" w:hAnsi="Times New Roman" w:cs="Times New Roman"/>
+          </w:rPr>
+          <w:delText xml:space="preserve">changed </w:delText>
+        </w:r>
+      </w:del>
+      <w:ins w:id="5" w:author="Christoph Scheffel" w:date="2022-02-02T15:55:00Z">
+        <w:r>
+          <w:rPr>
+            <w:rFonts w:ascii="Times New Roman" w:hAnsi="Times New Roman" w:cs="Times New Roman"/>
+          </w:rPr>
+          <w:t>adapted</w:t>
+        </w:r>
+        <w:r>
+          <w:rPr>
+            <w:rFonts w:ascii="Times New Roman" w:hAnsi="Times New Roman" w:cs="Times New Roman"/>
+          </w:rPr>
+          <w:t xml:space="preserve"> </w:t>
+        </w:r>
+      </w:ins>
+      <w:r>
+        <w:rPr>
+          <w:rFonts w:ascii="Times New Roman" w:hAnsi="Times New Roman" w:cs="Times New Roman"/>
+        </w:rPr>
+        <w:t xml:space="preserve">the paradigm in such a way that it allows two crucial things: Firstly, determining subjective values without assuming </w:t>
+      </w:r>
+      <w:commentRangeStart w:id="6"/>
+      <w:r>
+        <w:rPr>
+          <w:rFonts w:ascii="Times New Roman" w:hAnsi="Times New Roman" w:cs="Times New Roman"/>
+        </w:rPr>
+        <w:t>that the objectively easiest level is preferred</w:t>
+      </w:r>
+      <w:commentRangeEnd w:id="6"/>
+      <w:r>
+        <w:rPr>
+          <w:rStyle w:val="Kommentarzeichen"/>
+        </w:rPr>
+        <w:commentReference w:id="6"/>
+      </w:r>
+      <w:commentRangeStart w:id="7"/>
+      <w:ins w:id="8" w:author="Christoph Scheffel" w:date="2022-02-02T16:12:00Z">
+        <w:r>
+          <w:rPr>
+            <w:rFonts w:ascii="Times New Roman" w:hAnsi="Times New Roman" w:cs="Times New Roman"/>
+          </w:rPr>
+          <w:t xml:space="preserve">. Individuals with high disposition in Need for cognition prefer cognitively </w:t>
+        </w:r>
+      </w:ins>
+      <w:ins w:id="9" w:author="Christoph Scheffel" w:date="2022-02-02T16:18:00Z">
+        <w:r>
+          <w:rPr>
+            <w:rFonts w:ascii="Times New Roman" w:hAnsi="Times New Roman" w:cs="Times New Roman"/>
+          </w:rPr>
+          <w:t>demanding tasks</w:t>
+        </w:r>
+      </w:ins>
+      <w:r>
+        <w:rPr>
+          <w:rFonts w:ascii="Times New Roman" w:hAnsi="Times New Roman" w:cs="Times New Roman"/>
+        </w:rPr>
+        <w:t xml:space="preserve">, </w:t>
+      </w:r>
+      <w:ins w:id="10" w:author="Christoph Scheffel" w:date="2022-02-02T16:18:00Z">
+        <w:r>
+          <w:rPr>
+            <w:rFonts w:ascii="Times New Roman" w:hAnsi="Times New Roman" w:cs="Times New Roman"/>
+          </w:rPr>
+          <w:t xml:space="preserve">therefore our adaption </w:t>
+        </w:r>
+      </w:ins>
+      <w:del w:id="11" w:author="Christoph Scheffel" w:date="2022-02-02T16:19:00Z">
+        <w:r>
+          <w:rPr>
+            <w:rFonts w:ascii="Times New Roman" w:hAnsi="Times New Roman" w:cs="Times New Roman"/>
+          </w:rPr>
+          <w:delText>thereby describing</w:delText>
+        </w:r>
+      </w:del>
+      <w:proofErr w:type="spellStart"/>
+      <w:ins w:id="12" w:author="Christoph Scheffel" w:date="2022-02-02T16:19:00Z">
+        <w:r>
+          <w:rPr>
+            <w:rFonts w:ascii="Times New Roman" w:hAnsi="Times New Roman" w:cs="Times New Roman"/>
+          </w:rPr>
+          <w:t>descibes</w:t>
+        </w:r>
+      </w:ins>
+      <w:proofErr w:type="spellEnd"/>
+      <w:r>
+        <w:rPr>
+          <w:rFonts w:ascii="Times New Roman" w:hAnsi="Times New Roman" w:cs="Times New Roman"/>
+        </w:rPr>
+        <w:t xml:space="preserve"> </w:t>
+      </w:r>
+      <w:proofErr w:type="spellStart"/>
+      <w:r>
+        <w:rPr>
+          <w:rFonts w:ascii="Times New Roman" w:hAnsi="Times New Roman" w:cs="Times New Roman"/>
+        </w:rPr>
+        <w:t>interindividual</w:t>
+      </w:r>
+      <w:proofErr w:type="spellEnd"/>
+      <w:r>
+        <w:rPr>
+          <w:rFonts w:ascii="Times New Roman" w:hAnsi="Times New Roman" w:cs="Times New Roman"/>
+        </w:rPr>
+        <w:t xml:space="preserve"> </w:t>
+      </w:r>
+      <w:commentRangeEnd w:id="7"/>
+      <w:r>
+        <w:rPr>
+          <w:rStyle w:val="Kommentarzeichen"/>
+        </w:rPr>
+        <w:commentReference w:id="7"/>
+      </w:r>
+      <w:r>
+        <w:rPr>
+          <w:rFonts w:ascii="Times New Roman" w:hAnsi="Times New Roman" w:cs="Times New Roman"/>
+        </w:rPr>
+        <w:t>differences more accurately</w:t>
+      </w:r>
+      <w:ins w:id="13" w:author="Christoph Scheffel" w:date="2022-02-02T16:07:00Z">
+        <w:r>
+          <w:rPr>
+            <w:rFonts w:ascii="Times New Roman" w:hAnsi="Times New Roman" w:cs="Times New Roman"/>
+          </w:rPr>
+          <w:t xml:space="preserve">. </w:t>
+        </w:r>
+      </w:ins>
+      <w:del w:id="14" w:author="Christoph Scheffel" w:date="2022-02-02T16:07:00Z">
+        <w:r>
+          <w:rPr>
+            <w:rFonts w:ascii="Times New Roman" w:hAnsi="Times New Roman" w:cs="Times New Roman"/>
+          </w:rPr>
+          <w:delText>, and s</w:delText>
+        </w:r>
+      </w:del>
+      <w:ins w:id="15" w:author="Christoph Scheffel" w:date="2022-02-02T16:07:00Z">
+        <w:r>
+          <w:rPr>
+            <w:rFonts w:ascii="Times New Roman" w:hAnsi="Times New Roman" w:cs="Times New Roman"/>
+          </w:rPr>
+          <w:t>S</w:t>
+        </w:r>
+      </w:ins>
+      <w:r>
+        <w:rPr>
+          <w:rFonts w:ascii="Times New Roman" w:hAnsi="Times New Roman" w:cs="Times New Roman"/>
+        </w:rPr>
+        <w:t>econdly, determining subjective values for</w:t>
+      </w:r>
+      <w:ins w:id="16" w:author="Christoph Scheffel" w:date="2022-02-02T16:07:00Z">
+        <w:r>
+          <w:rPr>
+            <w:rFonts w:ascii="Times New Roman" w:hAnsi="Times New Roman" w:cs="Times New Roman"/>
+          </w:rPr>
+          <w:t xml:space="preserve"> effortful</w:t>
+        </w:r>
+      </w:ins>
+      <w:r>
+        <w:rPr>
+          <w:rFonts w:ascii="Times New Roman" w:hAnsi="Times New Roman" w:cs="Times New Roman"/>
+        </w:rPr>
+        <w:t xml:space="preserve"> tasks</w:t>
+      </w:r>
+      <w:ins w:id="17" w:author="Christoph Scheffel" w:date="2022-02-02T16:07:00Z">
+        <w:r>
+          <w:rPr>
+            <w:rFonts w:ascii="Times New Roman" w:hAnsi="Times New Roman" w:cs="Times New Roman"/>
+          </w:rPr>
+          <w:t xml:space="preserve"> </w:t>
+        </w:r>
+      </w:ins>
+      <w:del w:id="18" w:author="Christoph Scheffel" w:date="2022-02-02T16:07:00Z">
+        <w:r>
+          <w:rPr>
+            <w:rFonts w:ascii="Times New Roman" w:hAnsi="Times New Roman" w:cs="Times New Roman"/>
+          </w:rPr>
+          <w:delText xml:space="preserve"> </w:delText>
+        </w:r>
+      </w:del>
+      <w:del w:id="19" w:author="Christoph Scheffel" w:date="2022-02-02T16:08:00Z">
+        <w:r>
+          <w:rPr>
+            <w:rFonts w:ascii="Times New Roman" w:hAnsi="Times New Roman" w:cs="Times New Roman"/>
+          </w:rPr>
+          <w:delText xml:space="preserve">that </w:delText>
+        </w:r>
+      </w:del>
+      <w:ins w:id="20" w:author="Christoph Scheffel" w:date="2022-02-02T16:08:00Z">
+        <w:r>
+          <w:rPr>
+            <w:rFonts w:ascii="Times New Roman" w:hAnsi="Times New Roman" w:cs="Times New Roman"/>
+          </w:rPr>
+          <w:t>whose levels</w:t>
+        </w:r>
+        <w:r>
+          <w:rPr>
+            <w:rFonts w:ascii="Times New Roman" w:hAnsi="Times New Roman" w:cs="Times New Roman"/>
+          </w:rPr>
+          <w:t xml:space="preserve"> </w:t>
+        </w:r>
+      </w:ins>
+      <w:r>
+        <w:rPr>
+          <w:rFonts w:ascii="Times New Roman" w:hAnsi="Times New Roman" w:cs="Times New Roman"/>
+        </w:rPr>
+        <w:t>have no objective order of difficulty.</w:t>
+      </w:r>
+      <w:r>
+        <w:rPr>
+          <w:rFonts w:ascii="Times New Roman" w:hAnsi="Times New Roman" w:cs="Times New Roman"/>
+        </w:rPr>
+        <w:t xml:space="preserve"> </w:t>
+      </w:r>
+      <w:ins w:id="21" w:author="Christoph Scheffel" w:date="2022-02-02T16:23:00Z">
+        <w:r>
+          <w:rPr>
+            <w:rFonts w:ascii="Times New Roman" w:hAnsi="Times New Roman" w:cs="Times New Roman"/>
+          </w:rPr>
+          <w:t xml:space="preserve">Properties are used to target two research questions. </w:t>
+        </w:r>
+      </w:ins>
+      <w:del w:id="22" w:author="Christoph Scheffel" w:date="2022-02-02T16:24:00Z">
+        <w:r>
+          <w:rPr>
+            <w:rFonts w:ascii="Times New Roman" w:hAnsi="Times New Roman" w:cs="Times New Roman"/>
+          </w:rPr>
+          <w:delText xml:space="preserve">We test these properties in two </w:delText>
+        </w:r>
+      </w:del>
+      <w:del w:id="23" w:author="Christoph Scheffel" w:date="2022-02-02T16:23:00Z">
+        <w:r>
+          <w:rPr>
+            <w:rFonts w:ascii="Times New Roman" w:hAnsi="Times New Roman" w:cs="Times New Roman"/>
+          </w:rPr>
+          <w:delText>lab sessions</w:delText>
+        </w:r>
+      </w:del>
+      <w:del w:id="24" w:author="Christoph Scheffel" w:date="2022-02-02T16:24:00Z">
+        <w:r>
+          <w:rPr>
+            <w:rFonts w:ascii="Times New Roman" w:hAnsi="Times New Roman" w:cs="Times New Roman"/>
+          </w:rPr>
+          <w:delText xml:space="preserve"> with healthy participants. </w:delText>
+        </w:r>
+      </w:del>
+      <w:r>
+        <w:rPr>
+          <w:rFonts w:ascii="Times New Roman" w:hAnsi="Times New Roman" w:cs="Times New Roman"/>
+        </w:rPr>
+        <w:t xml:space="preserve">The first </w:t>
+      </w:r>
+      <w:del w:id="25" w:author="Christoph Scheffel" w:date="2022-02-02T16:24:00Z">
+        <w:r>
+          <w:rPr>
+            <w:rFonts w:ascii="Times New Roman" w:hAnsi="Times New Roman" w:cs="Times New Roman"/>
+          </w:rPr>
+          <w:delText xml:space="preserve">session </w:delText>
+        </w:r>
+      </w:del>
+      <w:commentRangeStart w:id="26"/>
+      <w:ins w:id="27" w:author="Christoph Scheffel" w:date="2022-02-02T16:24:00Z">
+        <w:r>
+          <w:rPr>
+            <w:rFonts w:ascii="Times New Roman" w:hAnsi="Times New Roman" w:cs="Times New Roman"/>
+          </w:rPr>
+          <w:t>question is…</w:t>
+        </w:r>
+        <w:r>
+          <w:rPr>
+            <w:rFonts w:ascii="Times New Roman" w:hAnsi="Times New Roman" w:cs="Times New Roman"/>
+          </w:rPr>
+          <w:t xml:space="preserve"> </w:t>
+        </w:r>
+      </w:ins>
+      <w:r>
+        <w:rPr>
+          <w:rFonts w:ascii="Times New Roman" w:hAnsi="Times New Roman" w:cs="Times New Roman"/>
+        </w:rPr>
+        <w:t>replicates the analyses of the original study with our new paradigm</w:t>
+      </w:r>
+      <w:ins w:id="28" w:author="Christoph Scheffel" w:date="2022-02-02T16:24:00Z">
+        <w:r>
+          <w:rPr>
+            <w:rFonts w:ascii="Times New Roman" w:hAnsi="Times New Roman" w:cs="Times New Roman"/>
+          </w:rPr>
+          <w:t>.</w:t>
+        </w:r>
+      </w:ins>
+      <w:commentRangeEnd w:id="26"/>
+      <w:ins w:id="29" w:author="Christoph Scheffel" w:date="2022-02-02T16:26:00Z">
+        <w:r>
+          <w:rPr>
+            <w:rStyle w:val="Kommentarzeichen"/>
+          </w:rPr>
+          <w:commentReference w:id="26"/>
+        </w:r>
+      </w:ins>
+      <w:del w:id="30" w:author="Christoph Scheffel" w:date="2022-02-02T16:24:00Z">
+        <w:r>
+          <w:rPr>
+            <w:rFonts w:ascii="Times New Roman" w:hAnsi="Times New Roman" w:cs="Times New Roman"/>
+          </w:rPr>
+          <w:delText>,</w:delText>
+        </w:r>
+      </w:del>
+      <w:ins w:id="31" w:author="Christoph Scheffel" w:date="2022-02-02T16:24:00Z">
+        <w:r>
+          <w:rPr>
+            <w:rFonts w:ascii="Times New Roman" w:hAnsi="Times New Roman" w:cs="Times New Roman"/>
+          </w:rPr>
+          <w:t xml:space="preserve"> The s</w:t>
+        </w:r>
+      </w:ins>
+      <w:del w:id="32" w:author="Christoph Scheffel" w:date="2022-02-02T16:24:00Z">
+        <w:r>
+          <w:rPr>
+            <w:rFonts w:ascii="Times New Roman" w:hAnsi="Times New Roman" w:cs="Times New Roman"/>
+          </w:rPr>
+          <w:delText xml:space="preserve"> the s</w:delText>
+        </w:r>
+      </w:del>
+      <w:r>
+        <w:rPr>
+          <w:rFonts w:ascii="Times New Roman" w:hAnsi="Times New Roman" w:cs="Times New Roman"/>
+        </w:rPr>
+        <w:t xml:space="preserve">econd </w:t>
+      </w:r>
+      <w:del w:id="33" w:author="Christoph Scheffel" w:date="2022-02-02T16:24:00Z">
+        <w:r>
+          <w:rPr>
+            <w:rFonts w:ascii="Times New Roman" w:hAnsi="Times New Roman" w:cs="Times New Roman"/>
+          </w:rPr>
+          <w:delText xml:space="preserve">session </w:delText>
+        </w:r>
+      </w:del>
+      <w:ins w:id="34" w:author="Christoph Scheffel" w:date="2022-02-02T16:24:00Z">
+        <w:r>
+          <w:rPr>
+            <w:rFonts w:ascii="Times New Roman" w:hAnsi="Times New Roman" w:cs="Times New Roman"/>
+          </w:rPr>
+          <w:t xml:space="preserve">questions is </w:t>
+        </w:r>
+      </w:ins>
+      <w:ins w:id="35" w:author="Christoph Scheffel" w:date="2022-02-02T16:26:00Z">
+        <w:r>
+          <w:rPr>
+            <w:rFonts w:ascii="Times New Roman" w:hAnsi="Times New Roman" w:cs="Times New Roman"/>
+          </w:rPr>
+          <w:t xml:space="preserve">to examine </w:t>
+        </w:r>
+      </w:ins>
+      <w:ins w:id="36" w:author="Christoph Scheffel" w:date="2022-02-02T16:24:00Z">
+        <w:r>
+          <w:rPr>
+            <w:rFonts w:ascii="Times New Roman" w:hAnsi="Times New Roman" w:cs="Times New Roman"/>
+          </w:rPr>
+          <w:t xml:space="preserve">whether our approach is suitable </w:t>
+        </w:r>
+      </w:ins>
+      <w:ins w:id="37" w:author="Christoph Scheffel" w:date="2022-02-02T16:26:00Z">
+        <w:r>
+          <w:rPr>
+            <w:rFonts w:ascii="Times New Roman" w:hAnsi="Times New Roman" w:cs="Times New Roman"/>
+          </w:rPr>
+          <w:t xml:space="preserve">for determining subjective values in the </w:t>
+        </w:r>
+      </w:ins>
+      <w:del w:id="38" w:author="Christoph Scheffel" w:date="2022-02-02T16:27:00Z">
+        <w:r>
+          <w:rPr>
+            <w:rFonts w:ascii="Times New Roman" w:hAnsi="Times New Roman" w:cs="Times New Roman"/>
+          </w:rPr>
+          <w:delText>extends</w:delText>
+        </w:r>
+        <w:r>
+          <w:rPr>
+            <w:rFonts w:ascii="Times New Roman" w:hAnsi="Times New Roman" w:cs="Times New Roman"/>
+          </w:rPr>
+          <w:delText xml:space="preserve"> the paradigm to</w:delText>
+        </w:r>
+      </w:del>
+      <w:r>
+        <w:rPr>
+          <w:rFonts w:ascii="Times New Roman" w:hAnsi="Times New Roman" w:cs="Times New Roman"/>
+        </w:rPr>
+        <w:t xml:space="preserve"> </w:t>
+      </w:r>
+      <w:proofErr w:type="spellStart"/>
+      <w:r>
+        <w:rPr>
+          <w:rFonts w:ascii="Times New Roman" w:hAnsi="Times New Roman" w:cs="Times New Roman"/>
+        </w:rPr>
+        <w:t>the</w:t>
+      </w:r>
+      <w:proofErr w:type="spellEnd"/>
+      <w:r>
+        <w:rPr>
+          <w:rFonts w:ascii="Times New Roman" w:hAnsi="Times New Roman" w:cs="Times New Roman"/>
+        </w:rPr>
+        <w:t xml:space="preserve"> new context of an emotion regulation</w:t>
+      </w:r>
+      <w:del w:id="39" w:author="Christoph Scheffel" w:date="2022-02-02T16:27:00Z">
+        <w:r>
+          <w:rPr>
+            <w:rFonts w:ascii="Times New Roman" w:hAnsi="Times New Roman" w:cs="Times New Roman"/>
+          </w:rPr>
+          <w:delText xml:space="preserve"> task</w:delText>
+        </w:r>
+      </w:del>
+      <w:bookmarkStart w:id="40" w:name="_GoBack"/>
+      <w:bookmarkEnd w:id="40"/>
+      <w:r>
+        <w:rPr>
+          <w:rFonts w:ascii="Times New Roman" w:hAnsi="Times New Roman" w:cs="Times New Roman"/>
+        </w:rPr>
+        <w:t xml:space="preserve">. </w:t>
+      </w:r>
+      <w:r>
+        <w:rPr>
+          <w:rFonts w:ascii="Times New Roman" w:hAnsi="Times New Roman" w:cs="Times New Roman"/>
+        </w:rPr>
+        <w:t>To investigate both properties rigorously,</w:t>
+      </w:r>
+      <w:ins w:id="41" w:author="Christoph Scheffel" w:date="2022-02-02T16:20:00Z">
+        <w:r>
+          <w:rPr>
+            <w:rFonts w:ascii="Times New Roman" w:hAnsi="Times New Roman" w:cs="Times New Roman"/>
+          </w:rPr>
+          <w:t xml:space="preserve"> both research questions are covered in separate Registered Reports</w:t>
+        </w:r>
+      </w:ins>
+      <w:ins w:id="42" w:author="Christoph Scheffel" w:date="2022-02-02T16:21:00Z">
+        <w:r>
+          <w:rPr>
+            <w:rFonts w:ascii="Times New Roman" w:hAnsi="Times New Roman" w:cs="Times New Roman"/>
+          </w:rPr>
+          <w:t xml:space="preserve"> that</w:t>
+        </w:r>
+      </w:ins>
+      <w:r>
+        <w:rPr>
+          <w:rFonts w:ascii="Times New Roman" w:hAnsi="Times New Roman" w:cs="Times New Roman"/>
+        </w:rPr>
+        <w:t xml:space="preserve"> we have </w:t>
+      </w:r>
+      <w:ins w:id="43" w:author="Christoph Scheffel" w:date="2022-02-02T16:21:00Z">
+        <w:r>
+          <w:rPr>
+            <w:rFonts w:ascii="Times New Roman" w:hAnsi="Times New Roman" w:cs="Times New Roman"/>
+          </w:rPr>
+          <w:t xml:space="preserve">submitted </w:t>
+        </w:r>
+      </w:ins>
+      <w:ins w:id="44" w:author="Christoph Scheffel" w:date="2022-02-02T16:22:00Z">
+        <w:r>
+          <w:rPr>
+            <w:rFonts w:ascii="Times New Roman" w:hAnsi="Times New Roman" w:cs="Times New Roman"/>
+          </w:rPr>
+          <w:t>concurrently.</w:t>
+        </w:r>
+      </w:ins>
+      <w:del w:id="45" w:author="Christoph Scheffel" w:date="2022-02-02T16:22:00Z">
+        <w:r>
+          <w:rPr>
+            <w:rFonts w:ascii="Times New Roman" w:hAnsi="Times New Roman" w:cs="Times New Roman"/>
+          </w:rPr>
+          <w:delText>written a Stage 1 Registered Report for each of them</w:delText>
+        </w:r>
+        <w:r>
+          <w:rPr>
+            <w:rFonts w:ascii="Times New Roman" w:hAnsi="Times New Roman" w:cs="Times New Roman"/>
+          </w:rPr>
+          <w:delText xml:space="preserve"> and submit them on the same day</w:delText>
+        </w:r>
+        <w:r>
+          <w:rPr>
+            <w:rFonts w:ascii="Times New Roman" w:hAnsi="Times New Roman" w:cs="Times New Roman"/>
+          </w:rPr>
+          <w:delText>.</w:delText>
+        </w:r>
+      </w:del>
+      <w:r>
+        <w:rPr>
+          <w:rFonts w:ascii="Times New Roman" w:hAnsi="Times New Roman" w:cs="Times New Roman"/>
+        </w:rPr>
+        <w:t xml:space="preserve"> </w:t>
+      </w:r>
+      <w:del w:id="46" w:author="Christoph Scheffel" w:date="2022-02-02T16:23:00Z">
+        <w:r>
+          <w:rPr>
+            <w:rFonts w:ascii="Times New Roman" w:hAnsi="Times New Roman" w:cs="Times New Roman"/>
+          </w:rPr>
+          <w:delText>T</w:delText>
+        </w:r>
+        <w:r>
+          <w:rPr>
+            <w:rFonts w:ascii="Times New Roman" w:hAnsi="Times New Roman" w:cs="Times New Roman"/>
+          </w:rPr>
+          <w:delText xml:space="preserve">his cover letter regards the </w:delText>
+        </w:r>
+      </w:del>
+      <w:del w:id="47" w:author="Christoph Scheffel" w:date="2022-02-02T16:10:00Z">
+        <w:r>
+          <w:rPr>
+            <w:rFonts w:ascii="Times New Roman" w:hAnsi="Times New Roman" w:cs="Times New Roman"/>
+          </w:rPr>
+          <w:delText>R</w:delText>
+        </w:r>
+      </w:del>
+      <w:del w:id="48" w:author="Christoph Scheffel" w:date="2022-02-02T16:23:00Z">
+        <w:r>
+          <w:rPr>
+            <w:rFonts w:ascii="Times New Roman" w:hAnsi="Times New Roman" w:cs="Times New Roman"/>
+          </w:rPr>
+          <w:delText>eport</w:delText>
+        </w:r>
+      </w:del>
+      <w:ins w:id="49" w:author="Christoph Scheffel" w:date="2022-02-02T16:23:00Z">
+        <w:r>
+          <w:rPr>
+            <w:rFonts w:ascii="Times New Roman" w:hAnsi="Times New Roman" w:cs="Times New Roman"/>
+          </w:rPr>
+          <w:t>Here we present the Registered Report</w:t>
+        </w:r>
+      </w:ins>
+      <w:r>
+        <w:rPr>
+          <w:rFonts w:ascii="Times New Roman" w:hAnsi="Times New Roman" w:cs="Times New Roman"/>
+        </w:rPr>
+        <w:t xml:space="preserve"> for the first </w:t>
+      </w:r>
+      <w:del w:id="50" w:author="Christoph Scheffel" w:date="2022-02-02T16:23:00Z">
+        <w:r>
+          <w:rPr>
+            <w:rFonts w:ascii="Times New Roman" w:hAnsi="Times New Roman" w:cs="Times New Roman"/>
+          </w:rPr>
+          <w:delText>session</w:delText>
+        </w:r>
+      </w:del>
+      <w:ins w:id="51" w:author="Christoph Scheffel" w:date="2022-02-02T16:23:00Z">
+        <w:r>
+          <w:rPr>
+            <w:rFonts w:ascii="Times New Roman" w:hAnsi="Times New Roman" w:cs="Times New Roman"/>
+          </w:rPr>
+          <w:t>research question</w:t>
+        </w:r>
+      </w:ins>
       <w:r>
         <w:rPr>
           <w:rFonts w:ascii="Times New Roman" w:hAnsi="Times New Roman" w:cs="Times New Roman"/>
@@ -374,24 +918,38 @@
         <w:rPr>
           <w:rFonts w:ascii="Times New Roman" w:hAnsi="Times New Roman" w:cs="Times New Roman"/>
         </w:rPr>
-        <w:t xml:space="preserve"> Analysis to verify our results, repeating the analysis with 63 differently </w:t>
-      </w:r>
-      <w:proofErr w:type="spellStart"/>
-      <w:r>
-        <w:rPr>
-          <w:rFonts w:ascii="Times New Roman" w:hAnsi="Times New Roman" w:cs="Times New Roman"/>
-        </w:rPr>
-        <w:t>preprocessed</w:t>
-      </w:r>
-      <w:proofErr w:type="spellEnd"/>
-      <w:r>
-        <w:rPr>
-          <w:rFonts w:ascii="Times New Roman" w:hAnsi="Times New Roman" w:cs="Times New Roman"/>
-        </w:rPr>
-        <w:t xml:space="preserve"> data sets.</w:t>
-      </w:r>
-      <w:bookmarkStart w:id="0" w:name="_GoBack"/>
-      <w:bookmarkEnd w:id="0"/>
+        <w:t xml:space="preserve"> Analysis to verify our results</w:t>
+      </w:r>
+      <w:ins w:id="52" w:author="Christoph Scheffel" w:date="2022-02-02T16:11:00Z">
+        <w:r>
+          <w:rPr>
+            <w:rFonts w:ascii="Times New Roman" w:hAnsi="Times New Roman" w:cs="Times New Roman"/>
+          </w:rPr>
+          <w:t xml:space="preserve"> regarding alternative decisions in </w:t>
+        </w:r>
+        <w:proofErr w:type="spellStart"/>
+        <w:r>
+          <w:rPr>
+            <w:rFonts w:ascii="Times New Roman" w:hAnsi="Times New Roman" w:cs="Times New Roman"/>
+          </w:rPr>
+          <w:t>preprocessing</w:t>
+        </w:r>
+        <w:proofErr w:type="spellEnd"/>
+        <w:r>
+          <w:rPr>
+            <w:rFonts w:ascii="Times New Roman" w:hAnsi="Times New Roman" w:cs="Times New Roman"/>
+          </w:rPr>
+          <w:t xml:space="preserve"> steps.</w:t>
+        </w:r>
+      </w:ins>
+      <w:del w:id="53" w:author="Christoph Scheffel" w:date="2022-02-02T16:11:00Z">
+        <w:r>
+          <w:rPr>
+            <w:rFonts w:ascii="Times New Roman" w:hAnsi="Times New Roman" w:cs="Times New Roman"/>
+          </w:rPr>
+          <w:delText>, repeating the analysis with 63 differently preprocessed data sets.</w:delText>
+        </w:r>
+      </w:del>
     </w:p>
     <w:p>
       <w:pPr>
@@ -466,7 +1024,14 @@
         <w:rPr>
           <w:rFonts w:ascii="Times New Roman" w:hAnsi="Times New Roman" w:cs="Times New Roman"/>
         </w:rPr>
-        <w:t xml:space="preserve"> register the approved protocol publicly available preprint on the Open Science Framework</w:t>
+        <w:t xml:space="preserve"> register the approved protocol publicly available preprint on the </w:t>
+      </w:r>
+      <w:r>
+        <w:rPr>
+          <w:rFonts w:ascii="Times New Roman" w:hAnsi="Times New Roman" w:cs="Times New Roman"/>
+        </w:rPr>
+        <w:lastRenderedPageBreak/>
+        <w:t>Open Science Framework</w:t>
       </w:r>
       <w:r>
         <w:rPr>
@@ -539,7 +1104,6 @@
         <w:rPr>
           <w:rFonts w:ascii="Times New Roman" w:hAnsi="Times New Roman" w:cs="Times New Roman"/>
         </w:rPr>
-        <w:lastRenderedPageBreak/>
         <w:t>Josephine Zerna</w:t>
       </w:r>
     </w:p>
@@ -565,6 +1129,236 @@
     </w:sectPr>
   </w:body>
 </w:document>
+</file>
+
+<file path=word/comments.xml><?xml version="1.0" encoding="utf-8"?>
+<w:comments xmlns:wpc="http://schemas.microsoft.com/office/word/2010/wordprocessingCanvas" xmlns:cx="http://schemas.microsoft.com/office/drawing/2014/chartex" xmlns:mc="http://schemas.openxmlformats.org/markup-compatibility/2006" xmlns:o="urn:schemas-microsoft-com:office:office" xmlns:r="http://schemas.openxmlformats.org/officeDocument/2006/relationships" xmlns:m="http://schemas.openxmlformats.org/officeDocument/2006/math" xmlns:v="urn:schemas-microsoft-com:vml" xmlns:wp14="http://schemas.microsoft.com/office/word/2010/wordprocessingDrawing" xmlns:wp="http://schemas.openxmlformats.org/drawingml/2006/wordprocessingDrawing" xmlns:w10="urn:schemas-microsoft-com:office:word" xmlns:w="http://schemas.openxmlformats.org/wordprocessingml/2006/main" xmlns:w14="http://schemas.microsoft.com/office/word/2010/wordml" xmlns:w15="http://schemas.microsoft.com/office/word/2012/wordml" xmlns:w16se="http://schemas.microsoft.com/office/word/2015/wordml/symex" xmlns:wpg="http://schemas.microsoft.com/office/word/2010/wordprocessingGroup" xmlns:wpi="http://schemas.microsoft.com/office/word/2010/wordprocessingInk" xmlns:wne="http://schemas.microsoft.com/office/word/2006/wordml" xmlns:wps="http://schemas.microsoft.com/office/word/2010/wordprocessingShape" mc:Ignorable="w14 w15 w16se wp14">
+  <w:comment w:id="2" w:author="Christoph Scheffel" w:date="2022-02-02T16:06:00Z" w:initials="CS">
+    <w:p>
+      <w:pPr>
+        <w:pStyle w:val="Kommentartext"/>
+        <w:rPr>
+          <w:lang w:val="de-DE"/>
+        </w:rPr>
+      </w:pPr>
+      <w:r>
+        <w:rPr>
+          <w:rStyle w:val="Kommentarzeichen"/>
+        </w:rPr>
+        <w:annotationRef/>
+      </w:r>
+      <w:r>
+        <w:rPr>
+          <w:lang w:val="de-DE"/>
+        </w:rPr>
+        <w:t xml:space="preserve">Habe zumindest bei meinen Cover Lettern auch immer mal so Quellen mit </w:t>
+      </w:r>
+      <w:proofErr w:type="gramStart"/>
+      <w:r>
+        <w:rPr>
+          <w:lang w:val="de-DE"/>
+        </w:rPr>
+        <w:t>rein genommen</w:t>
+      </w:r>
+      <w:proofErr w:type="gramEnd"/>
+    </w:p>
+  </w:comment>
+  <w:comment w:id="6" w:author="Christoph Scheffel" w:date="2022-02-02T16:08:00Z" w:initials="CS">
+    <w:p>
+      <w:pPr>
+        <w:pStyle w:val="Kommentartext"/>
+        <w:rPr>
+          <w:lang w:val="de-DE"/>
+        </w:rPr>
+      </w:pPr>
+      <w:r>
+        <w:rPr>
+          <w:rStyle w:val="Kommentarzeichen"/>
+        </w:rPr>
+        <w:annotationRef/>
+      </w:r>
+      <w:r>
+        <w:rPr>
+          <w:lang w:val="de-DE"/>
+        </w:rPr>
+        <w:t>Würde hier gleich irgendwie NFC erwähnen.</w:t>
+      </w:r>
+    </w:p>
+    <w:p>
+      <w:pPr>
+        <w:pStyle w:val="Kommentartext"/>
+        <w:rPr>
+          <w:lang w:val="de-DE"/>
+        </w:rPr>
+      </w:pPr>
+      <w:r>
+        <w:rPr>
+          <w:lang w:val="de-DE"/>
+        </w:rPr>
+        <w:t xml:space="preserve">„Es gibt da so einen </w:t>
+      </w:r>
+      <w:proofErr w:type="spellStart"/>
+      <w:r>
+        <w:rPr>
+          <w:lang w:val="de-DE"/>
+        </w:rPr>
+        <w:t>Trait</w:t>
+      </w:r>
+      <w:proofErr w:type="spellEnd"/>
+      <w:r>
+        <w:rPr>
+          <w:lang w:val="de-DE"/>
+        </w:rPr>
+        <w:t>, der das nahelegt, dass Personen nicht das einfachste bevorzugen…“</w:t>
+      </w:r>
+    </w:p>
+  </w:comment>
+  <w:comment w:id="7" w:author="Christoph Scheffel" w:date="2022-02-02T16:19:00Z" w:initials="CS">
+    <w:p>
+      <w:pPr>
+        <w:pStyle w:val="Kommentartext"/>
+        <w:rPr>
+          <w:lang w:val="de-DE"/>
+        </w:rPr>
+      </w:pPr>
+      <w:r>
+        <w:rPr>
+          <w:rStyle w:val="Kommentarzeichen"/>
+        </w:rPr>
+        <w:annotationRef/>
+      </w:r>
+      <w:r>
+        <w:rPr>
+          <w:lang w:val="de-DE"/>
+        </w:rPr>
+        <w:t>Damit bin ich noch nicht so zufrieden</w:t>
+      </w:r>
+    </w:p>
+    <w:p>
+      <w:pPr>
+        <w:pStyle w:val="Kommentartext"/>
+        <w:rPr>
+          <w:lang w:val="de-DE"/>
+        </w:rPr>
+      </w:pPr>
+      <w:r>
+        <w:rPr>
+          <w:lang w:val="de-DE"/>
+        </w:rPr>
+        <w:t xml:space="preserve">Könnten wir vielleicht sogar explizit Alex als Anfrage geben, dass er </w:t>
+      </w:r>
+      <w:proofErr w:type="spellStart"/>
+      <w:r>
+        <w:rPr>
+          <w:lang w:val="de-DE"/>
+        </w:rPr>
+        <w:t>ier</w:t>
+      </w:r>
+      <w:proofErr w:type="spellEnd"/>
+      <w:r>
+        <w:rPr>
+          <w:lang w:val="de-DE"/>
+        </w:rPr>
+        <w:t xml:space="preserve"> nochmal genau reinschaut</w:t>
+      </w:r>
+    </w:p>
+  </w:comment>
+  <w:comment w:id="26" w:author="Christoph Scheffel" w:date="2022-02-02T16:26:00Z" w:initials="CS">
+    <w:p>
+      <w:pPr>
+        <w:pStyle w:val="Kommentartext"/>
+        <w:rPr>
+          <w:lang w:val="de-DE"/>
+        </w:rPr>
+      </w:pPr>
+      <w:r>
+        <w:rPr>
+          <w:rStyle w:val="Kommentarzeichen"/>
+        </w:rPr>
+        <w:annotationRef/>
+      </w:r>
+      <w:r>
+        <w:rPr>
+          <w:lang w:val="de-DE"/>
+        </w:rPr>
+        <w:t xml:space="preserve">Das muss noch umformuliert </w:t>
+      </w:r>
+      <w:proofErr w:type="spellStart"/>
+      <w:r>
+        <w:rPr>
+          <w:lang w:val="de-DE"/>
+        </w:rPr>
+        <w:t>warden</w:t>
+      </w:r>
+      <w:proofErr w:type="spellEnd"/>
+      <w:r>
+        <w:rPr>
+          <w:lang w:val="de-DE"/>
+        </w:rPr>
+        <w:t xml:space="preserve">, ich würde das alles als Research </w:t>
+      </w:r>
+      <w:proofErr w:type="spellStart"/>
+      <w:r>
+        <w:rPr>
+          <w:lang w:val="de-DE"/>
+        </w:rPr>
+        <w:t>Questions</w:t>
+      </w:r>
+      <w:proofErr w:type="spellEnd"/>
+      <w:r>
+        <w:rPr>
+          <w:lang w:val="de-DE"/>
+        </w:rPr>
+        <w:t xml:space="preserve"> schreiben.</w:t>
+      </w:r>
+    </w:p>
+    <w:p>
+      <w:pPr>
+        <w:pStyle w:val="Kommentartext"/>
+        <w:rPr>
+          <w:lang w:val="de-DE"/>
+        </w:rPr>
+      </w:pPr>
+      <w:r>
+        <w:rPr>
+          <w:lang w:val="de-DE"/>
+        </w:rPr>
+        <w:t xml:space="preserve">Hier bin ich grade zu unkreativ, bestimmt fällt dir da was </w:t>
+      </w:r>
+      <w:proofErr w:type="gramStart"/>
+      <w:r>
+        <w:rPr>
+          <w:lang w:val="de-DE"/>
+        </w:rPr>
+        <w:t>gutes</w:t>
+      </w:r>
+      <w:proofErr w:type="gramEnd"/>
+      <w:r>
+        <w:rPr>
+          <w:lang w:val="de-DE"/>
+        </w:rPr>
+        <w:t xml:space="preserve"> ein =)</w:t>
+      </w:r>
+    </w:p>
+  </w:comment>
+</w:comments>
+</file>
+
+<file path=word/commentsExtended.xml><?xml version="1.0" encoding="utf-8"?>
+<w15:commentsEx xmlns:wpc="http://schemas.microsoft.com/office/word/2010/wordprocessingCanvas" xmlns:cx="http://schemas.microsoft.com/office/drawing/2014/chartex" xmlns:mc="http://schemas.openxmlformats.org/markup-compatibility/2006" xmlns:o="urn:schemas-microsoft-com:office:office" xmlns:r="http://schemas.openxmlformats.org/officeDocument/2006/relationships" xmlns:m="http://schemas.openxmlformats.org/officeDocument/2006/math" xmlns:v="urn:schemas-microsoft-com:vml" xmlns:wp14="http://schemas.microsoft.com/office/word/2010/wordprocessingDrawing" xmlns:wp="http://schemas.openxmlformats.org/drawingml/2006/wordprocessingDrawing" xmlns:w10="urn:schemas-microsoft-com:office:word" xmlns:w="http://schemas.openxmlformats.org/wordprocessingml/2006/main" xmlns:w14="http://schemas.microsoft.com/office/word/2010/wordml" xmlns:w15="http://schemas.microsoft.com/office/word/2012/wordml" xmlns:w16se="http://schemas.microsoft.com/office/word/2015/wordml/symex" xmlns:wpg="http://schemas.microsoft.com/office/word/2010/wordprocessingGroup" xmlns:wpi="http://schemas.microsoft.com/office/word/2010/wordprocessingInk" xmlns:wne="http://schemas.microsoft.com/office/word/2006/wordml" xmlns:wps="http://schemas.microsoft.com/office/word/2010/wordprocessingShape" mc:Ignorable="w14 w15 w16se wp14">
+  <w15:commentEx w15:paraId="0A8CF4EE" w15:done="0"/>
+  <w15:commentEx w15:paraId="0E5D45FE" w15:done="0"/>
+  <w15:commentEx w15:paraId="368310E8" w15:done="0"/>
+  <w15:commentEx w15:paraId="411E8AEF" w15:done="0"/>
+</w15:commentsEx>
+</file>
+
+<file path=word/people.xml><?xml version="1.0" encoding="utf-8"?>
+<w15:people xmlns:wpc="http://schemas.microsoft.com/office/word/2010/wordprocessingCanvas" xmlns:cx="http://schemas.microsoft.com/office/drawing/2014/chartex" xmlns:mc="http://schemas.openxmlformats.org/markup-compatibility/2006" xmlns:o="urn:schemas-microsoft-com:office:office" xmlns:r="http://schemas.openxmlformats.org/officeDocument/2006/relationships" xmlns:m="http://schemas.openxmlformats.org/officeDocument/2006/math" xmlns:v="urn:schemas-microsoft-com:vml" xmlns:wp14="http://schemas.microsoft.com/office/word/2010/wordprocessingDrawing" xmlns:wp="http://schemas.openxmlformats.org/drawingml/2006/wordprocessingDrawing" xmlns:w10="urn:schemas-microsoft-com:office:word" xmlns:w="http://schemas.openxmlformats.org/wordprocessingml/2006/main" xmlns:w14="http://schemas.microsoft.com/office/word/2010/wordml" xmlns:w15="http://schemas.microsoft.com/office/word/2012/wordml" xmlns:w16se="http://schemas.microsoft.com/office/word/2015/wordml/symex" xmlns:wpg="http://schemas.microsoft.com/office/word/2010/wordprocessingGroup" xmlns:wpi="http://schemas.microsoft.com/office/word/2010/wordprocessingInk" xmlns:wne="http://schemas.microsoft.com/office/word/2006/wordml" xmlns:wps="http://schemas.microsoft.com/office/word/2010/wordprocessingShape" mc:Ignorable="w14 w15 w16se wp14">
+  <w15:person w15:author="Christoph Scheffel">
+    <w15:presenceInfo w15:providerId="Windows Live" w15:userId="bf81d63ba957dd08"/>
+  </w15:person>
+</w15:people>
 </file>
 
 <file path=word/styles.xml><?xml version="1.0" encoding="utf-8"?>
@@ -1002,6 +1796,107 @@
       <w:u w:val="single"/>
     </w:rPr>
   </w:style>
+  <w:style w:type="paragraph" w:styleId="Sprechblasentext">
+    <w:name w:val="Balloon Text"/>
+    <w:basedOn w:val="Standard"/>
+    <w:link w:val="SprechblasentextZchn"/>
+    <w:uiPriority w:val="99"/>
+    <w:semiHidden/>
+    <w:unhideWhenUsed/>
+    <w:rsid w:val="008D4262"/>
+    <w:pPr>
+      <w:spacing w:after="0" w:line="240" w:lineRule="auto"/>
+    </w:pPr>
+    <w:rPr>
+      <w:rFonts w:ascii="Segoe UI" w:hAnsi="Segoe UI" w:cs="Segoe UI"/>
+      <w:sz w:val="18"/>
+      <w:szCs w:val="18"/>
+    </w:rPr>
+  </w:style>
+  <w:style w:type="character" w:customStyle="1" w:styleId="SprechblasentextZchn">
+    <w:name w:val="Sprechblasentext Zchn"/>
+    <w:basedOn w:val="Absatz-Standardschriftart"/>
+    <w:link w:val="Sprechblasentext"/>
+    <w:uiPriority w:val="99"/>
+    <w:semiHidden/>
+    <w:rsid w:val="008D4262"/>
+    <w:rPr>
+      <w:rFonts w:ascii="Segoe UI" w:hAnsi="Segoe UI" w:cs="Segoe UI"/>
+      <w:sz w:val="18"/>
+      <w:szCs w:val="18"/>
+      <w:lang w:val="en-GB"/>
+    </w:rPr>
+  </w:style>
+  <w:style w:type="character" w:styleId="Kommentarzeichen">
+    <w:name w:val="annotation reference"/>
+    <w:basedOn w:val="Absatz-Standardschriftart"/>
+    <w:uiPriority w:val="99"/>
+    <w:semiHidden/>
+    <w:unhideWhenUsed/>
+    <w:rsid w:val="00BC3077"/>
+    <w:rPr>
+      <w:sz w:val="16"/>
+      <w:szCs w:val="16"/>
+    </w:rPr>
+  </w:style>
+  <w:style w:type="paragraph" w:styleId="Kommentartext">
+    <w:name w:val="annotation text"/>
+    <w:basedOn w:val="Standard"/>
+    <w:link w:val="KommentartextZchn"/>
+    <w:uiPriority w:val="99"/>
+    <w:semiHidden/>
+    <w:unhideWhenUsed/>
+    <w:rsid w:val="00BC3077"/>
+    <w:pPr>
+      <w:spacing w:line="240" w:lineRule="auto"/>
+    </w:pPr>
+    <w:rPr>
+      <w:sz w:val="20"/>
+      <w:szCs w:val="20"/>
+    </w:rPr>
+  </w:style>
+  <w:style w:type="character" w:customStyle="1" w:styleId="KommentartextZchn">
+    <w:name w:val="Kommentartext Zchn"/>
+    <w:basedOn w:val="Absatz-Standardschriftart"/>
+    <w:link w:val="Kommentartext"/>
+    <w:uiPriority w:val="99"/>
+    <w:semiHidden/>
+    <w:rsid w:val="00BC3077"/>
+    <w:rPr>
+      <w:sz w:val="20"/>
+      <w:szCs w:val="20"/>
+      <w:lang w:val="en-GB"/>
+    </w:rPr>
+  </w:style>
+  <w:style w:type="paragraph" w:styleId="Kommentarthema">
+    <w:name w:val="annotation subject"/>
+    <w:basedOn w:val="Kommentartext"/>
+    <w:next w:val="Kommentartext"/>
+    <w:link w:val="KommentarthemaZchn"/>
+    <w:uiPriority w:val="99"/>
+    <w:semiHidden/>
+    <w:unhideWhenUsed/>
+    <w:rsid w:val="00BC3077"/>
+    <w:rPr>
+      <w:b/>
+      <w:bCs/>
+    </w:rPr>
+  </w:style>
+  <w:style w:type="character" w:customStyle="1" w:styleId="KommentarthemaZchn">
+    <w:name w:val="Kommentarthema Zchn"/>
+    <w:basedOn w:val="KommentartextZchn"/>
+    <w:link w:val="Kommentarthema"/>
+    <w:uiPriority w:val="99"/>
+    <w:semiHidden/>
+    <w:rsid w:val="00BC3077"/>
+    <w:rPr>
+      <w:b/>
+      <w:bCs/>
+      <w:sz w:val="20"/>
+      <w:szCs w:val="20"/>
+      <w:lang w:val="en-GB"/>
+    </w:rPr>
+  </w:style>
 </w:styles>
 </file>
 

</xml_diff>